<commit_message>
LCG Actualización del entregable del Sprint 1
</commit_message>
<xml_diff>
--- a/Sprints/1/Protocolo de entrega.docx
+++ b/Sprints/1/Protocolo de entrega.docx
@@ -4,24 +4,552 @@
   <w:body>
     <w:p>
       <w:pPr>
-        <w:rPr>
-          <w:lang w:val="es-ES"/>
-        </w:rPr>
-      </w:pPr>
-      <w:r>
-        <w:rPr>
+        <w:jc w:val="center"/>
+        <w:rPr>
+          <w:b/>
+          <w:bCs/>
+          <w:sz w:val="32"/>
+          <w:szCs w:val="32"/>
+          <w:lang w:val="es-ES"/>
+        </w:rPr>
+      </w:pPr>
+      <w:r>
+        <w:rPr>
+          <w:b/>
+          <w:bCs/>
+          <w:sz w:val="32"/>
+          <w:szCs w:val="32"/>
           <w:lang w:val="es-ES"/>
         </w:rPr>
         <w:t>Protocolo de entrega</w:t>
       </w:r>
+      <w:r>
+        <w:rPr>
+          <w:b/>
+          <w:bCs/>
+          <w:sz w:val="32"/>
+          <w:szCs w:val="32"/>
+          <w:lang w:val="es-ES"/>
+        </w:rPr>
+        <w:t xml:space="preserve"> – Sprint 1</w:t>
+      </w:r>
+    </w:p>
+    <w:p>
+      <w:pPr>
+        <w:jc w:val="center"/>
+        <w:rPr>
+          <w:b/>
+          <w:bCs/>
+          <w:sz w:val="32"/>
+          <w:szCs w:val="32"/>
+          <w:lang w:val="es-ES"/>
+        </w:rPr>
+      </w:pPr>
+      <w:r>
+        <w:rPr>
+          <w:b/>
+          <w:bCs/>
+          <w:sz w:val="32"/>
+          <w:szCs w:val="32"/>
+          <w:lang w:val="es-ES"/>
+        </w:rPr>
+        <w:t>TEC Dev’s Solutions</w:t>
+      </w:r>
+    </w:p>
+    <w:p>
+      <w:pPr>
+        <w:jc w:val="center"/>
+        <w:rPr>
+          <w:b/>
+          <w:bCs/>
+          <w:sz w:val="32"/>
+          <w:szCs w:val="32"/>
+          <w:lang w:val="es-ES"/>
+        </w:rPr>
+      </w:pPr>
+      <w:r>
+        <w:rPr>
+          <w:b/>
+          <w:bCs/>
+          <w:sz w:val="32"/>
+          <w:szCs w:val="32"/>
+          <w:lang w:val="es-ES"/>
+        </w:rPr>
+        <w:t>_______________________________________________________</w:t>
+      </w:r>
+    </w:p>
+    <w:p>
+      <w:pPr>
+        <w:jc w:val="both"/>
+        <w:rPr>
+          <w:b/>
+          <w:bCs/>
+          <w:lang w:val="es-ES"/>
+        </w:rPr>
+      </w:pPr>
+      <w:r>
+        <w:rPr>
+          <w:b/>
+          <w:bCs/>
+          <w:lang w:val="es-ES"/>
+        </w:rPr>
+        <w:t>Integrantes:</w:t>
+      </w:r>
+    </w:p>
+    <w:p>
+      <w:pPr>
+        <w:pStyle w:val="Prrafodelista"/>
+        <w:numPr>
+          <w:ilvl w:val="0"/>
+          <w:numId w:val="1"/>
+        </w:numPr>
+        <w:jc w:val="both"/>
+        <w:rPr>
+          <w:lang w:val="es-ES"/>
+        </w:rPr>
+      </w:pPr>
+      <w:r>
+        <w:rPr>
+          <w:lang w:val="es-ES"/>
+        </w:rPr>
+        <w:t xml:space="preserve">Laura Cárdenas Gómez – </w:t>
+      </w:r>
+      <w:hyperlink r:id="rId7" w:history="1">
+        <w:r>
+          <w:rPr>
+            <w:rStyle w:val="Hipervnculo"/>
+            <w:lang w:val="es-ES"/>
+          </w:rPr>
+          <w:t>lauracardenasgomez@gmail.com</w:t>
+        </w:r>
+      </w:hyperlink>
+    </w:p>
+    <w:p>
+      <w:pPr>
+        <w:pStyle w:val="Prrafodelista"/>
+        <w:numPr>
+          <w:ilvl w:val="0"/>
+          <w:numId w:val="1"/>
+        </w:numPr>
+        <w:jc w:val="both"/>
+        <w:rPr>
+          <w:lang w:val="es-ES"/>
+        </w:rPr>
+      </w:pPr>
+      <w:r>
+        <w:rPr>
+          <w:lang w:val="es-ES"/>
+        </w:rPr>
+        <w:t xml:space="preserve">Juan Pablo Maldonado – </w:t>
+      </w:r>
+      <w:hyperlink r:id="rId8" w:history="1">
+        <w:r>
+          <w:rPr>
+            <w:rStyle w:val="Hipervnculo"/>
+            <w:lang w:val="es-ES"/>
+          </w:rPr>
+          <w:t>jpmaldonadop@misena.edu.co</w:t>
+        </w:r>
+      </w:hyperlink>
+    </w:p>
+    <w:p>
+      <w:pPr>
+        <w:pStyle w:val="Prrafodelista"/>
+        <w:numPr>
+          <w:ilvl w:val="0"/>
+          <w:numId w:val="1"/>
+        </w:numPr>
+        <w:jc w:val="both"/>
+        <w:rPr>
+          <w:lang w:val="es-ES"/>
+        </w:rPr>
+      </w:pPr>
+      <w:r>
+        <w:rPr>
+          <w:lang w:val="es-ES"/>
+        </w:rPr>
+        <w:t xml:space="preserve">Marlon Mauricio Manrique Meza – </w:t>
+      </w:r>
+      <w:hyperlink r:id="rId9" w:history="1">
+        <w:r>
+          <w:rPr>
+            <w:rStyle w:val="Hipervnculo"/>
+            <w:lang w:val="es-ES"/>
+          </w:rPr>
+          <w:t>mmanrique@misena.edu.co</w:t>
+        </w:r>
+      </w:hyperlink>
+    </w:p>
+    <w:p>
+      <w:pPr>
+        <w:pStyle w:val="Prrafodelista"/>
+        <w:numPr>
+          <w:ilvl w:val="0"/>
+          <w:numId w:val="1"/>
+        </w:numPr>
+        <w:jc w:val="both"/>
+        <w:rPr>
+          <w:lang w:val="es-ES"/>
+        </w:rPr>
+      </w:pPr>
+      <w:r>
+        <w:rPr>
+          <w:lang w:val="es-ES"/>
+        </w:rPr>
+        <w:t xml:space="preserve">Jeremy Borgini Gutierrez Gómez – </w:t>
+      </w:r>
+      <w:hyperlink r:id="rId10" w:history="1">
+        <w:r>
+          <w:rPr>
+            <w:rStyle w:val="Hipervnculo"/>
+            <w:lang w:val="es-ES"/>
+          </w:rPr>
+          <w:t>jbgutierrezg@unal.edu.co</w:t>
+        </w:r>
+      </w:hyperlink>
+    </w:p>
+    <w:p>
+      <w:pPr>
+        <w:pStyle w:val="Prrafodelista"/>
+        <w:numPr>
+          <w:ilvl w:val="0"/>
+          <w:numId w:val="1"/>
+        </w:numPr>
+        <w:jc w:val="both"/>
+        <w:rPr>
+          <w:lang w:val="es-ES"/>
+        </w:rPr>
+      </w:pPr>
+      <w:r>
+        <w:rPr>
+          <w:lang w:val="es-ES"/>
+        </w:rPr>
+        <w:t xml:space="preserve">Edwin Rojas – </w:t>
+      </w:r>
+      <w:hyperlink r:id="rId11" w:history="1">
+        <w:r>
+          <w:rPr>
+            <w:rStyle w:val="Hipervnculo"/>
+            <w:lang w:val="es-ES"/>
+          </w:rPr>
+          <w:t>edwinrojasf@gmail.com</w:t>
+        </w:r>
+      </w:hyperlink>
+    </w:p>
+    <w:p>
+      <w:pPr>
+        <w:jc w:val="both"/>
+        <w:rPr>
+          <w:b/>
+          <w:bCs/>
+          <w:sz w:val="24"/>
+          <w:szCs w:val="24"/>
+          <w:lang w:val="es-ES"/>
+        </w:rPr>
+      </w:pPr>
+      <w:r>
+        <w:rPr>
+          <w:b/>
+          <w:bCs/>
+          <w:lang w:val="es-ES"/>
+        </w:rPr>
+        <w:t>________________________________________________________________________________</w:t>
+      </w:r>
+    </w:p>
+    <w:p>
+      <w:pPr>
+        <w:rPr>
+          <w:b/>
+          <w:bCs/>
+          <w:lang w:val="es-ES"/>
+        </w:rPr>
+      </w:pPr>
+      <w:r>
+        <w:rPr>
+          <w:b/>
+          <w:bCs/>
+          <w:lang w:val="es-ES"/>
+        </w:rPr>
+        <w:t xml:space="preserve">Creación del repositorio en GitHub </w:t>
+      </w:r>
+    </w:p>
+    <w:p>
+      <w:pPr>
+        <w:rPr>
+          <w:lang w:val="es-ES"/>
+        </w:rPr>
+      </w:pPr>
+      <w:r>
+        <w:rPr>
+          <w:lang w:val="es-ES"/>
+        </w:rPr>
+        <w:t xml:space="preserve">Luego de realizar individualmente la creación de las cuentas en GitHub, se crea el repositorio </w:t>
+      </w:r>
+      <w:hyperlink r:id="rId12" w:history="1">
+        <w:r>
+          <w:rPr>
+            <w:rStyle w:val="Hipervnculo"/>
+            <w:lang w:val="es-ES"/>
+          </w:rPr>
+          <w:t>https://github.com/lauracardenasgomez/TICDevSolutions/tree/main</w:t>
+        </w:r>
+      </w:hyperlink>
+      <w:r>
+        <w:rPr>
+          <w:lang w:val="es-ES"/>
+        </w:rPr>
+        <w:t xml:space="preserve"> en el cual se crearon los 3 branch necesarios para el proyecto: main, development, release.</w:t>
+      </w:r>
+      <w:r>
+        <w:rPr>
+          <w:lang w:val="es-ES"/>
+        </w:rPr>
+        <w:t xml:space="preserve"> También, cada integrante del equipo realizó el clone del repositorio en su equipo local.</w:t>
+      </w:r>
+    </w:p>
+    <w:p>
+      <w:pPr>
+        <w:rPr>
+          <w:lang w:val="es-ES"/>
+        </w:rPr>
+      </w:pPr>
+      <w:r>
+        <w:rPr>
+          <w:lang w:val="es-ES"/>
+        </w:rPr>
+        <w:t>Actualmente, para la realización de los commits de prueba, verificación de permisos y otros, se está trabajando en el Branch development, evitando así posibles errores en el main.</w:t>
+      </w:r>
+    </w:p>
+    <w:p>
+      <w:pPr>
+        <w:rPr>
+          <w:lang w:val="es-ES"/>
+        </w:rPr>
+      </w:pPr>
+      <w:r>
+        <w:rPr>
+          <w:noProof/>
+        </w:rPr>
+        <w:drawing>
+          <wp:inline distT="0" distB="0" distL="0" distR="0" wp14:anchorId="41FDB954" wp14:editId="480CCA50">
+            <wp:extent cx="5612130" cy="2678430"/>
+            <wp:effectExtent l="0" t="0" r="7620" b="7620"/>
+            <wp:docPr id="4" name="Imagen 4" descr="Captura de pantalla de computadora&#10;&#10;Descripción generada automáticamente"/>
+            <wp:cNvGraphicFramePr>
+              <a:graphicFrameLocks xmlns:a="http://schemas.openxmlformats.org/drawingml/2006/main" noChangeAspect="1"/>
+            </wp:cNvGraphicFramePr>
+            <a:graphic xmlns:a="http://schemas.openxmlformats.org/drawingml/2006/main">
+              <a:graphicData uri="http://schemas.openxmlformats.org/drawingml/2006/picture">
+                <pic:pic xmlns:pic="http://schemas.openxmlformats.org/drawingml/2006/picture">
+                  <pic:nvPicPr>
+                    <pic:cNvPr id="4" name="Imagen 4" descr="Captura de pantalla de computadora&#10;&#10;Descripción generada automáticamente"/>
+                    <pic:cNvPicPr/>
+                  </pic:nvPicPr>
+                  <pic:blipFill>
+                    <a:blip r:embed="rId13"/>
+                    <a:stretch>
+                      <a:fillRect/>
+                    </a:stretch>
+                  </pic:blipFill>
+                  <pic:spPr>
+                    <a:xfrm>
+                      <a:off x="0" y="0"/>
+                      <a:ext cx="5612130" cy="2678430"/>
+                    </a:xfrm>
+                    <a:prstGeom prst="rect">
+                      <a:avLst/>
+                    </a:prstGeom>
+                  </pic:spPr>
+                </pic:pic>
+              </a:graphicData>
+            </a:graphic>
+          </wp:inline>
+        </w:drawing>
+      </w:r>
+    </w:p>
+    <w:p>
+      <w:pPr>
+        <w:jc w:val="center"/>
+        <w:rPr>
+          <w:i/>
+          <w:iCs/>
+          <w:sz w:val="20"/>
+          <w:szCs w:val="20"/>
+          <w:lang w:val="es-ES"/>
+        </w:rPr>
+      </w:pPr>
+      <w:r>
+        <w:rPr>
+          <w:i/>
+          <w:iCs/>
+          <w:sz w:val="20"/>
+          <w:szCs w:val="20"/>
+          <w:lang w:val="es-ES"/>
+        </w:rPr>
+        <w:t>Imagen 1. Historial de commits del repositorio en GitHub</w:t>
+      </w:r>
+    </w:p>
+    <w:p>
+      <w:pPr>
+        <w:jc w:val="both"/>
+        <w:rPr>
+          <w:lang w:val="es-ES"/>
+        </w:rPr>
+      </w:pPr>
+      <w:r>
+        <w:rPr>
+          <w:lang w:val="es-ES"/>
+        </w:rPr>
+        <w:t>La creación del repositorio se realizó por medio del sitio web de GitHub y se agregaron los colaboradores (integrantes del equipo) para que pudieran realizar los commits. Se realizaron commits de creación de carpetas (mkdir) y archivos de prueba HTML trabajados en VS Code.</w:t>
+      </w:r>
+    </w:p>
+    <w:p>
+      <w:pPr>
+        <w:jc w:val="center"/>
+        <w:rPr>
+          <w:i/>
+          <w:iCs/>
+          <w:sz w:val="20"/>
+          <w:szCs w:val="20"/>
+          <w:lang w:val="es-ES"/>
+        </w:rPr>
+      </w:pPr>
+      <w:r>
+        <w:rPr>
+          <w:noProof/>
+        </w:rPr>
+        <w:lastRenderedPageBreak/>
+        <w:drawing>
+          <wp:inline distT="0" distB="0" distL="0" distR="0" wp14:anchorId="521A2FBD" wp14:editId="302A5806">
+            <wp:extent cx="5612130" cy="2543175"/>
+            <wp:effectExtent l="0" t="0" r="7620" b="9525"/>
+            <wp:docPr id="5" name="Imagen 5" descr="Captura de pantalla de un video juego&#10;&#10;Descripción generada automáticamente"/>
+            <wp:cNvGraphicFramePr>
+              <a:graphicFrameLocks xmlns:a="http://schemas.openxmlformats.org/drawingml/2006/main" noChangeAspect="1"/>
+            </wp:cNvGraphicFramePr>
+            <a:graphic xmlns:a="http://schemas.openxmlformats.org/drawingml/2006/main">
+              <a:graphicData uri="http://schemas.openxmlformats.org/drawingml/2006/picture">
+                <pic:pic xmlns:pic="http://schemas.openxmlformats.org/drawingml/2006/picture">
+                  <pic:nvPicPr>
+                    <pic:cNvPr id="5" name="Imagen 5" descr="Captura de pantalla de un video juego&#10;&#10;Descripción generada automáticamente"/>
+                    <pic:cNvPicPr/>
+                  </pic:nvPicPr>
+                  <pic:blipFill>
+                    <a:blip r:embed="rId14"/>
+                    <a:stretch>
+                      <a:fillRect/>
+                    </a:stretch>
+                  </pic:blipFill>
+                  <pic:spPr>
+                    <a:xfrm>
+                      <a:off x="0" y="0"/>
+                      <a:ext cx="5612130" cy="2543175"/>
+                    </a:xfrm>
+                    <a:prstGeom prst="rect">
+                      <a:avLst/>
+                    </a:prstGeom>
+                  </pic:spPr>
+                </pic:pic>
+              </a:graphicData>
+            </a:graphic>
+          </wp:inline>
+        </w:drawing>
+      </w:r>
+    </w:p>
+    <w:p>
+      <w:pPr>
+        <w:jc w:val="center"/>
+        <w:rPr>
+          <w:i/>
+          <w:iCs/>
+          <w:sz w:val="20"/>
+          <w:szCs w:val="20"/>
+          <w:lang w:val="es-ES"/>
+        </w:rPr>
+      </w:pPr>
+      <w:r>
+        <w:rPr>
+          <w:i/>
+          <w:iCs/>
+          <w:sz w:val="20"/>
+          <w:szCs w:val="20"/>
+          <w:lang w:val="es-ES"/>
+        </w:rPr>
+        <w:t>Imagen 2. Creación de los Branch del proyecto</w:t>
+      </w:r>
+    </w:p>
+    <w:p>
+      <w:pPr>
+        <w:jc w:val="both"/>
+        <w:rPr>
+          <w:b/>
+          <w:bCs/>
+          <w:sz w:val="24"/>
+          <w:szCs w:val="24"/>
+          <w:lang w:val="es-ES"/>
+        </w:rPr>
+      </w:pPr>
+      <w:r>
+        <w:rPr>
+          <w:b/>
+          <w:bCs/>
+          <w:lang w:val="es-ES"/>
+        </w:rPr>
+        <w:t>________________________________________________________________________________</w:t>
+      </w:r>
+    </w:p>
+    <w:p>
+      <w:pPr>
+        <w:rPr>
+          <w:b/>
+          <w:bCs/>
+          <w:lang w:val="es-ES"/>
+        </w:rPr>
+      </w:pPr>
+      <w:r>
+        <w:rPr>
+          <w:b/>
+          <w:bCs/>
+          <w:lang w:val="es-ES"/>
+        </w:rPr>
+        <w:t xml:space="preserve">Creación del </w:t>
+      </w:r>
+      <w:r>
+        <w:rPr>
+          <w:b/>
+          <w:bCs/>
+          <w:lang w:val="es-ES"/>
+        </w:rPr>
+        <w:t>tablero en Trello</w:t>
+      </w:r>
+      <w:r>
+        <w:rPr>
+          <w:b/>
+          <w:bCs/>
+          <w:lang w:val="es-ES"/>
+        </w:rPr>
+        <w:t xml:space="preserve"> </w:t>
+      </w:r>
+    </w:p>
+    <w:p>
+      <w:pPr>
+        <w:jc w:val="center"/>
+        <w:rPr>
+          <w:i/>
+          <w:iCs/>
+          <w:sz w:val="20"/>
+          <w:szCs w:val="20"/>
+          <w:lang w:val="es-ES"/>
+        </w:rPr>
+      </w:pPr>
     </w:p>
     <w:sectPr>
-      <w:headerReference w:type="even" r:id="rId6"/>
-      <w:headerReference w:type="default" r:id="rId7"/>
-      <w:footerReference w:type="even" r:id="rId8"/>
-      <w:footerReference w:type="default" r:id="rId9"/>
-      <w:headerReference w:type="first" r:id="rId10"/>
-      <w:footerReference w:type="first" r:id="rId11"/>
+      <w:headerReference w:type="even" r:id="rId15"/>
+      <w:headerReference w:type="default" r:id="rId16"/>
+      <w:footerReference w:type="even" r:id="rId17"/>
+      <w:footerReference w:type="default" r:id="rId18"/>
+      <w:headerReference w:type="first" r:id="rId19"/>
+      <w:footerReference w:type="first" r:id="rId20"/>
       <w:pgSz w:w="12240" w:h="15840"/>
       <w:pgMar w:top="1417" w:right="1701" w:bottom="1417" w:left="1701" w:header="708" w:footer="708" w:gutter="0"/>
       <w:cols w:space="708"/>
@@ -147,7 +675,6 @@
               <v:path gradientshapeok="t" o:connecttype="rect"/>
             </v:shapetype>
             <v:shape id="Cuadro de texto 2" o:spid="_x0000_s1026" type="#_x0000_t202" alt="Clasificación - Confidencial" style="position:absolute;margin-left:0;margin-top:.05pt;width:34.95pt;height:34.95pt;z-index:251659264;visibility:visible;mso-wrap-style:none;mso-wrap-distance-left:0;mso-wrap-distance-top:0;mso-wrap-distance-right:0;mso-wrap-distance-bottom:0;mso-position-horizontal:left;mso-position-horizontal-relative:left-margin-area;mso-position-vertical:absolute;mso-position-vertical-relative:text;v-text-anchor:top" o:gfxdata="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" filled="f" stroked="f">
-              <v:fill o:detectmouseclick="t"/>
               <v:textbox style="mso-fit-shape-to-text:t" inset="15pt,0,0,0">
                 <w:txbxContent>
                   <w:p>
@@ -272,7 +799,6 @@
               <v:path gradientshapeok="t" o:connecttype="rect"/>
             </v:shapetype>
             <v:shape id="Cuadro de texto 3" o:spid="_x0000_s1027" type="#_x0000_t202" alt="Clasificación - Confidencial" style="position:absolute;margin-left:0;margin-top:.05pt;width:34.95pt;height:34.95pt;z-index:251660288;visibility:visible;mso-wrap-style:none;mso-wrap-distance-left:0;mso-wrap-distance-top:0;mso-wrap-distance-right:0;mso-wrap-distance-bottom:0;mso-position-horizontal:left;mso-position-horizontal-relative:left-margin-area;mso-position-vertical:absolute;mso-position-vertical-relative:text;v-text-anchor:top" o:gfxdata="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" filled="f" stroked="f">
-              <v:fill o:detectmouseclick="t"/>
               <v:textbox style="mso-fit-shape-to-text:t" inset="15pt,0,0,0">
                 <w:txbxContent>
                   <w:p>
@@ -397,7 +923,6 @@
               <v:path gradientshapeok="t" o:connecttype="rect"/>
             </v:shapetype>
             <v:shape id="Cuadro de texto 1" o:spid="_x0000_s1028" type="#_x0000_t202" alt="Clasificación - Confidencial" style="position:absolute;margin-left:0;margin-top:.05pt;width:34.95pt;height:34.95pt;z-index:251658240;visibility:visible;mso-wrap-style:none;mso-wrap-distance-left:0;mso-wrap-distance-top:0;mso-wrap-distance-right:0;mso-wrap-distance-bottom:0;mso-position-horizontal:left;mso-position-horizontal-relative:left-margin-area;mso-position-vertical:absolute;mso-position-vertical-relative:text;v-text-anchor:top" o:gfxdata="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" filled="f" stroked="f">
-              <v:fill o:detectmouseclick="t"/>
               <v:textbox style="mso-fit-shape-to-text:t" inset="15pt,0,0,0">
                 <w:txbxContent>
                   <w:p>
@@ -484,6 +1009,127 @@
     </w:pPr>
   </w:p>
 </w:hdr>
+</file>
+
+<file path=word/numbering.xml><?xml version="1.0" encoding="utf-8"?>
+<w:numbering xmlns:wpc="http://schemas.microsoft.com/office/word/2010/wordprocessingCanvas" xmlns:cx="http://schemas.microsoft.com/office/drawing/2014/chartex" xmlns:cx1="http://schemas.microsoft.com/office/drawing/2015/9/8/chartex" xmlns:cx2="http://schemas.microsoft.com/office/drawing/2015/10/21/chartex" xmlns:cx3="http://schemas.microsoft.com/office/drawing/2016/5/9/chartex" xmlns:cx4="http://schemas.microsoft.com/office/drawing/2016/5/10/chartex" xmlns:cx5="http://schemas.microsoft.com/office/drawing/2016/5/11/chartex" xmlns:cx6="http://schemas.microsoft.com/office/drawing/2016/5/12/chartex" xmlns:cx7="http://schemas.microsoft.com/office/drawing/2016/5/13/chartex" xmlns:cx8="http://schemas.microsoft.com/office/drawing/2016/5/14/chartex" xmlns:mc="http://schemas.openxmlformats.org/markup-compatibility/2006" xmlns:aink="http://schemas.microsoft.com/office/drawing/2016/ink" xmlns:am3d="http://schemas.microsoft.com/office/drawing/2017/model3d" xmlns:o="urn:schemas-microsoft-com:office:office" xmlns:r="http://schemas.openxmlformats.org/officeDocument/2006/relationships" xmlns:m="http://schemas.openxmlformats.org/officeDocument/2006/math" xmlns:v="urn:schemas-microsoft-com:vml" xmlns:wp14="http://schemas.microsoft.com/office/word/2010/wordprocessingDrawing" xmlns:wp="http://schemas.openxmlformats.org/drawingml/2006/wordprocessingDrawing" xmlns:w10="urn:schemas-microsoft-com:office:word" xmlns:w="http://schemas.openxmlformats.org/wordprocessingml/2006/main" xmlns:w14="http://schemas.microsoft.com/office/word/2010/wordml" xmlns:w15="http://schemas.microsoft.com/office/word/2012/wordml" xmlns:w16cex="http://schemas.microsoft.com/office/word/2018/wordml/cex" xmlns:w16cid="http://schemas.microsoft.com/office/word/2016/wordml/cid" xmlns:w16="http://schemas.microsoft.com/office/word/2018/wordml" xmlns:w16sdtdh="http://schemas.microsoft.com/office/word/2020/wordml/sdtdatahash" xmlns:w16se="http://schemas.microsoft.com/office/word/2015/wordml/symex" xmlns:wpg="http://schemas.microsoft.com/office/word/2010/wordprocessingGroup" xmlns:wpi="http://schemas.microsoft.com/office/word/2010/wordprocessingInk" xmlns:wne="http://schemas.microsoft.com/office/word/2006/wordml" xmlns:wps="http://schemas.microsoft.com/office/word/2010/wordprocessingShape" mc:Ignorable="w14 w15 w16se w16cid w16 w16cex w16sdtdh wp14">
+  <w:abstractNum w:abstractNumId="0" w15:restartNumberingAfterBreak="0">
+    <w:nsid w:val="697D26AD"/>
+    <w:multiLevelType w:val="hybridMultilevel"/>
+    <w:tmpl w:val="DBA4D372"/>
+    <w:lvl w:ilvl="0" w:tplc="240A0001">
+      <w:start w:val="1"/>
+      <w:numFmt w:val="bullet"/>
+      <w:lvlText w:val=""/>
+      <w:lvlJc w:val="left"/>
+      <w:pPr>
+        <w:ind w:left="720" w:hanging="360"/>
+      </w:pPr>
+      <w:rPr>
+        <w:rFonts w:ascii="Symbol" w:hAnsi="Symbol" w:hint="default"/>
+      </w:rPr>
+    </w:lvl>
+    <w:lvl w:ilvl="1" w:tplc="240A0003" w:tentative="1">
+      <w:start w:val="1"/>
+      <w:numFmt w:val="bullet"/>
+      <w:lvlText w:val="o"/>
+      <w:lvlJc w:val="left"/>
+      <w:pPr>
+        <w:ind w:left="1440" w:hanging="360"/>
+      </w:pPr>
+      <w:rPr>
+        <w:rFonts w:ascii="Courier New" w:hAnsi="Courier New" w:cs="Courier New" w:hint="default"/>
+      </w:rPr>
+    </w:lvl>
+    <w:lvl w:ilvl="2" w:tplc="240A0005" w:tentative="1">
+      <w:start w:val="1"/>
+      <w:numFmt w:val="bullet"/>
+      <w:lvlText w:val=""/>
+      <w:lvlJc w:val="left"/>
+      <w:pPr>
+        <w:ind w:left="2160" w:hanging="360"/>
+      </w:pPr>
+      <w:rPr>
+        <w:rFonts w:ascii="Wingdings" w:hAnsi="Wingdings" w:hint="default"/>
+      </w:rPr>
+    </w:lvl>
+    <w:lvl w:ilvl="3" w:tplc="240A0001" w:tentative="1">
+      <w:start w:val="1"/>
+      <w:numFmt w:val="bullet"/>
+      <w:lvlText w:val=""/>
+      <w:lvlJc w:val="left"/>
+      <w:pPr>
+        <w:ind w:left="2880" w:hanging="360"/>
+      </w:pPr>
+      <w:rPr>
+        <w:rFonts w:ascii="Symbol" w:hAnsi="Symbol" w:hint="default"/>
+      </w:rPr>
+    </w:lvl>
+    <w:lvl w:ilvl="4" w:tplc="240A0003" w:tentative="1">
+      <w:start w:val="1"/>
+      <w:numFmt w:val="bullet"/>
+      <w:lvlText w:val="o"/>
+      <w:lvlJc w:val="left"/>
+      <w:pPr>
+        <w:ind w:left="3600" w:hanging="360"/>
+      </w:pPr>
+      <w:rPr>
+        <w:rFonts w:ascii="Courier New" w:hAnsi="Courier New" w:cs="Courier New" w:hint="default"/>
+      </w:rPr>
+    </w:lvl>
+    <w:lvl w:ilvl="5" w:tplc="240A0005" w:tentative="1">
+      <w:start w:val="1"/>
+      <w:numFmt w:val="bullet"/>
+      <w:lvlText w:val=""/>
+      <w:lvlJc w:val="left"/>
+      <w:pPr>
+        <w:ind w:left="4320" w:hanging="360"/>
+      </w:pPr>
+      <w:rPr>
+        <w:rFonts w:ascii="Wingdings" w:hAnsi="Wingdings" w:hint="default"/>
+      </w:rPr>
+    </w:lvl>
+    <w:lvl w:ilvl="6" w:tplc="240A0001" w:tentative="1">
+      <w:start w:val="1"/>
+      <w:numFmt w:val="bullet"/>
+      <w:lvlText w:val=""/>
+      <w:lvlJc w:val="left"/>
+      <w:pPr>
+        <w:ind w:left="5040" w:hanging="360"/>
+      </w:pPr>
+      <w:rPr>
+        <w:rFonts w:ascii="Symbol" w:hAnsi="Symbol" w:hint="default"/>
+      </w:rPr>
+    </w:lvl>
+    <w:lvl w:ilvl="7" w:tplc="240A0003" w:tentative="1">
+      <w:start w:val="1"/>
+      <w:numFmt w:val="bullet"/>
+      <w:lvlText w:val="o"/>
+      <w:lvlJc w:val="left"/>
+      <w:pPr>
+        <w:ind w:left="5760" w:hanging="360"/>
+      </w:pPr>
+      <w:rPr>
+        <w:rFonts w:ascii="Courier New" w:hAnsi="Courier New" w:cs="Courier New" w:hint="default"/>
+      </w:rPr>
+    </w:lvl>
+    <w:lvl w:ilvl="8" w:tplc="240A0005" w:tentative="1">
+      <w:start w:val="1"/>
+      <w:numFmt w:val="bullet"/>
+      <w:lvlText w:val=""/>
+      <w:lvlJc w:val="left"/>
+      <w:pPr>
+        <w:ind w:left="6480" w:hanging="360"/>
+      </w:pPr>
+      <w:rPr>
+        <w:rFonts w:ascii="Wingdings" w:hAnsi="Wingdings" w:hint="default"/>
+      </w:rPr>
+    </w:lvl>
+  </w:abstractNum>
+  <w:num w:numId="1">
+    <w:abstractNumId w:val="0"/>
+  </w:num>
+</w:numbering>
 </file>
 
 <file path=word/styles.xml><?xml version="1.0" encoding="utf-8"?>
@@ -956,6 +1602,40 @@
     <w:uiPriority w:val="99"/>
     <w:rsid w:val="00186118"/>
   </w:style>
+  <w:style w:type="character" w:styleId="Hipervnculo">
+    <w:name w:val="Hyperlink"/>
+    <w:basedOn w:val="Fuentedeprrafopredeter"/>
+    <w:uiPriority w:val="99"/>
+    <w:unhideWhenUsed/>
+    <w:rsid w:val="001E273A"/>
+    <w:rPr>
+      <w:color w:val="0563C1" w:themeColor="hyperlink"/>
+      <w:u w:val="single"/>
+    </w:rPr>
+  </w:style>
+  <w:style w:type="character" w:styleId="Mencinsinresolver">
+    <w:name w:val="Unresolved Mention"/>
+    <w:basedOn w:val="Fuentedeprrafopredeter"/>
+    <w:uiPriority w:val="99"/>
+    <w:semiHidden/>
+    <w:unhideWhenUsed/>
+    <w:rsid w:val="001E273A"/>
+    <w:rPr>
+      <w:color w:val="605E5C"/>
+      <w:shd w:val="clear" w:color="auto" w:fill="E1DFDD"/>
+    </w:rPr>
+  </w:style>
+  <w:style w:type="paragraph" w:styleId="Prrafodelista">
+    <w:name w:val="List Paragraph"/>
+    <w:basedOn w:val="Normal"/>
+    <w:uiPriority w:val="34"/>
+    <w:qFormat/>
+    <w:rsid w:val="001E273A"/>
+    <w:pPr>
+      <w:ind w:left="720"/>
+      <w:contextualSpacing/>
+    </w:pPr>
+  </w:style>
 </w:styles>
 </file>
 

</xml_diff>